<commit_message>
probem one: first part
</commit_message>
<xml_diff>
--- a/ProblemSolving/Tolson_Matthew_ProblemSolving.docx
+++ b/ProblemSolving/Tolson_Matthew_ProblemSolving.docx
@@ -3,13 +3,133 @@
 <w:document xmlns:wpc="http://schemas.microsoft.com/office/word/2010/wordprocessingCanvas" xmlns:mo="http://schemas.microsoft.com/office/mac/office/2008/main" xmlns:mc="http://schemas.openxmlformats.org/markup-compatibility/2006" xmlns:mv="urn:schemas-microsoft-com:mac:vml" xmlns:o="urn:schemas-microsoft-com:office:office" xmlns:r="http://schemas.openxmlformats.org/officeDocument/2006/relationships" xmlns:m="http://schemas.openxmlformats.org/officeDocument/2006/math" xmlns:v="urn:schemas-microsoft-com:vml" xmlns:wp14="http://schemas.microsoft.com/office/word/2010/wordprocessingDrawing" xmlns:wp="http://schemas.openxmlformats.org/drawingml/2006/wordprocessingDrawing" xmlns:w10="urn:schemas-microsoft-com:office:word" xmlns:w="http://schemas.openxmlformats.org/wordprocessingml/2006/main" xmlns:w14="http://schemas.microsoft.com/office/word/2010/wordml" xmlns:wpg="http://schemas.microsoft.com/office/word/2010/wordprocessingGroup" xmlns:wpi="http://schemas.microsoft.com/office/word/2010/wordprocessingInk" xmlns:wne="http://schemas.microsoft.com/office/word/2006/wordml" xmlns:wps="http://schemas.microsoft.com/office/word/2010/wordprocessingShape" mc:Ignorable="w14 wp14">
   <w:body>
     <w:p/>
+    <w:p>
+      <w:r>
+        <w:t>A Cat, a Parrot, and a Bag of Seed</w:t>
+      </w:r>
+    </w:p>
+    <w:p/>
+    <w:p>
+      <w:pPr>
+        <w:pStyle w:val="ListParagraph"/>
+        <w:numPr>
+          <w:ilvl w:val="0"/>
+          <w:numId w:val="1"/>
+        </w:numPr>
+      </w:pPr>
+      <w:r>
+        <w:t>Define the Problem</w:t>
+      </w:r>
+    </w:p>
+    <w:p>
+      <w:pPr>
+        <w:pStyle w:val="ListParagraph"/>
+        <w:numPr>
+          <w:ilvl w:val="1"/>
+          <w:numId w:val="1"/>
+        </w:numPr>
+      </w:pPr>
+      <w:r>
+        <w:t>A man has a cat, parrot and a bag of seed and needs to cross a river. He only has room in his boat for him and one other item.  If the man is not present the cat would eat the parrot or the parrot would eat the seed. He needs to cross the river with all three items.</w:t>
+      </w:r>
+    </w:p>
+    <w:p>
+      <w:pPr>
+        <w:pStyle w:val="ListParagraph"/>
+        <w:numPr>
+          <w:ilvl w:val="0"/>
+          <w:numId w:val="1"/>
+        </w:numPr>
+      </w:pPr>
+      <w:r>
+        <w:t>Breaking the Problem apart</w:t>
+      </w:r>
+    </w:p>
+    <w:p>
+      <w:pPr>
+        <w:pStyle w:val="ListParagraph"/>
+        <w:numPr>
+          <w:ilvl w:val="1"/>
+          <w:numId w:val="1"/>
+        </w:numPr>
+      </w:pPr>
+      <w:r>
+        <w:t>Crossing the river with himself and one other item</w:t>
+      </w:r>
+    </w:p>
+    <w:p>
+      <w:pPr>
+        <w:pStyle w:val="ListParagraph"/>
+        <w:numPr>
+          <w:ilvl w:val="1"/>
+          <w:numId w:val="1"/>
+        </w:numPr>
+      </w:pPr>
+      <w:r>
+        <w:t>Can not leave the Cat and Parrot alone</w:t>
+      </w:r>
+    </w:p>
+    <w:p>
+      <w:pPr>
+        <w:pStyle w:val="ListParagraph"/>
+        <w:numPr>
+          <w:ilvl w:val="1"/>
+          <w:numId w:val="1"/>
+        </w:numPr>
+      </w:pPr>
+      <w:r>
+        <w:t>Can not leave the Parrot alone</w:t>
+      </w:r>
+    </w:p>
+    <w:p>
+      <w:pPr>
+        <w:pStyle w:val="ListParagraph"/>
+        <w:numPr>
+          <w:ilvl w:val="1"/>
+          <w:numId w:val="1"/>
+        </w:numPr>
+      </w:pPr>
+      <w:r>
+        <w:t>Can leave the Seed and Cat alone.</w:t>
+      </w:r>
+    </w:p>
+    <w:p>
+      <w:pPr>
+        <w:pStyle w:val="ListParagraph"/>
+        <w:numPr>
+          <w:ilvl w:val="1"/>
+          <w:numId w:val="1"/>
+        </w:numPr>
+      </w:pPr>
+      <w:r>
+        <w:t>All need to cross the river</w:t>
+      </w:r>
+    </w:p>
+    <w:p>
+      <w:pPr>
+        <w:pStyle w:val="ListParagraph"/>
+        <w:numPr>
+          <w:ilvl w:val="0"/>
+          <w:numId w:val="1"/>
+        </w:numPr>
+      </w:pPr>
+      <w:r>
+        <w:t>Identify Potential Solutions</w:t>
+      </w:r>
+    </w:p>
+    <w:p>
+      <w:pPr>
+        <w:pStyle w:val="ListParagraph"/>
+        <w:numPr>
+          <w:ilvl w:val="1"/>
+          <w:numId w:val="1"/>
+        </w:numPr>
+      </w:pPr>
+      <w:bookmarkStart w:id="0" w:name="_GoBack"/>
+      <w:bookmarkEnd w:id="0"/>
+    </w:p>
     <w:sectPr>
-      <w:headerReference w:type="even" r:id="rId7"/>
       <w:headerReference w:type="default" r:id="rId8"/>
-      <w:footerReference w:type="even" r:id="rId9"/>
-      <w:footerReference w:type="default" r:id="rId10"/>
-      <w:headerReference w:type="first" r:id="rId11"/>
-      <w:footerReference w:type="first" r:id="rId12"/>
       <w:pgSz w:w="12240" w:h="15840"/>
       <w:pgMar w:top="1440" w:right="1800" w:bottom="1440" w:left="1800" w:header="720" w:footer="720" w:gutter="0"/>
       <w:cols w:space="720"/>
@@ -38,36 +158,6 @@
 </w:endnotes>
 </file>
 
-<file path=word/footer1.xml><?xml version="1.0" encoding="utf-8"?>
-<w:ftr xmlns:wpc="http://schemas.microsoft.com/office/word/2010/wordprocessingCanvas" xmlns:mo="http://schemas.microsoft.com/office/mac/office/2008/main" xmlns:mc="http://schemas.openxmlformats.org/markup-compatibility/2006" xmlns:mv="urn:schemas-microsoft-com:mac:vml" xmlns:o="urn:schemas-microsoft-com:office:office" xmlns:r="http://schemas.openxmlformats.org/officeDocument/2006/relationships" xmlns:m="http://schemas.openxmlformats.org/officeDocument/2006/math" xmlns:v="urn:schemas-microsoft-com:vml" xmlns:wp14="http://schemas.microsoft.com/office/word/2010/wordprocessingDrawing" xmlns:wp="http://schemas.openxmlformats.org/drawingml/2006/wordprocessingDrawing" xmlns:w10="urn:schemas-microsoft-com:office:word" xmlns:w="http://schemas.openxmlformats.org/wordprocessingml/2006/main" xmlns:w14="http://schemas.microsoft.com/office/word/2010/wordml" xmlns:wpg="http://schemas.microsoft.com/office/word/2010/wordprocessingGroup" xmlns:wpi="http://schemas.microsoft.com/office/word/2010/wordprocessingInk" xmlns:wne="http://schemas.microsoft.com/office/word/2006/wordml" xmlns:wps="http://schemas.microsoft.com/office/word/2010/wordprocessingShape" mc:Ignorable="w14 wp14">
-  <w:p>
-    <w:pPr>
-      <w:pStyle w:val="Footer"/>
-    </w:pPr>
-  </w:p>
-</w:ftr>
-</file>
-
-<file path=word/footer2.xml><?xml version="1.0" encoding="utf-8"?>
-<w:ftr xmlns:wpc="http://schemas.microsoft.com/office/word/2010/wordprocessingCanvas" xmlns:mo="http://schemas.microsoft.com/office/mac/office/2008/main" xmlns:mc="http://schemas.openxmlformats.org/markup-compatibility/2006" xmlns:mv="urn:schemas-microsoft-com:mac:vml" xmlns:o="urn:schemas-microsoft-com:office:office" xmlns:r="http://schemas.openxmlformats.org/officeDocument/2006/relationships" xmlns:m="http://schemas.openxmlformats.org/officeDocument/2006/math" xmlns:v="urn:schemas-microsoft-com:vml" xmlns:wp14="http://schemas.microsoft.com/office/word/2010/wordprocessingDrawing" xmlns:wp="http://schemas.openxmlformats.org/drawingml/2006/wordprocessingDrawing" xmlns:w10="urn:schemas-microsoft-com:office:word" xmlns:w="http://schemas.openxmlformats.org/wordprocessingml/2006/main" xmlns:w14="http://schemas.microsoft.com/office/word/2010/wordml" xmlns:wpg="http://schemas.microsoft.com/office/word/2010/wordprocessingGroup" xmlns:wpi="http://schemas.microsoft.com/office/word/2010/wordprocessingInk" xmlns:wne="http://schemas.microsoft.com/office/word/2006/wordml" xmlns:wps="http://schemas.microsoft.com/office/word/2010/wordprocessingShape" mc:Ignorable="w14 wp14">
-  <w:p>
-    <w:pPr>
-      <w:pStyle w:val="Footer"/>
-    </w:pPr>
-  </w:p>
-</w:ftr>
-</file>
-
-<file path=word/footer3.xml><?xml version="1.0" encoding="utf-8"?>
-<w:ftr xmlns:wpc="http://schemas.microsoft.com/office/word/2010/wordprocessingCanvas" xmlns:mo="http://schemas.microsoft.com/office/mac/office/2008/main" xmlns:mc="http://schemas.openxmlformats.org/markup-compatibility/2006" xmlns:mv="urn:schemas-microsoft-com:mac:vml" xmlns:o="urn:schemas-microsoft-com:office:office" xmlns:r="http://schemas.openxmlformats.org/officeDocument/2006/relationships" xmlns:m="http://schemas.openxmlformats.org/officeDocument/2006/math" xmlns:v="urn:schemas-microsoft-com:vml" xmlns:wp14="http://schemas.microsoft.com/office/word/2010/wordprocessingDrawing" xmlns:wp="http://schemas.openxmlformats.org/drawingml/2006/wordprocessingDrawing" xmlns:w10="urn:schemas-microsoft-com:office:word" xmlns:w="http://schemas.openxmlformats.org/wordprocessingml/2006/main" xmlns:w14="http://schemas.microsoft.com/office/word/2010/wordml" xmlns:wpg="http://schemas.microsoft.com/office/word/2010/wordprocessingGroup" xmlns:wpi="http://schemas.microsoft.com/office/word/2010/wordprocessingInk" xmlns:wne="http://schemas.microsoft.com/office/word/2006/wordml" xmlns:wps="http://schemas.microsoft.com/office/word/2010/wordprocessingShape" mc:Ignorable="w14 wp14">
-  <w:p>
-    <w:pPr>
-      <w:pStyle w:val="Footer"/>
-    </w:pPr>
-  </w:p>
-</w:ftr>
-</file>
-
 <file path=word/footnotes.xml><?xml version="1.0" encoding="utf-8"?>
 <w:footnotes xmlns:wpc="http://schemas.microsoft.com/office/word/2010/wordprocessingCanvas" xmlns:mo="http://schemas.microsoft.com/office/mac/office/2008/main" xmlns:mc="http://schemas.openxmlformats.org/markup-compatibility/2006" xmlns:mv="urn:schemas-microsoft-com:mac:vml" xmlns:o="urn:schemas-microsoft-com:office:office" xmlns:r="http://schemas.openxmlformats.org/officeDocument/2006/relationships" xmlns:m="http://schemas.openxmlformats.org/officeDocument/2006/math" xmlns:v="urn:schemas-microsoft-com:vml" xmlns:wp14="http://schemas.microsoft.com/office/word/2010/wordprocessingDrawing" xmlns:wp="http://schemas.openxmlformats.org/drawingml/2006/wordprocessingDrawing" xmlns:w10="urn:schemas-microsoft-com:office:word" xmlns:w="http://schemas.openxmlformats.org/wordprocessingml/2006/main" xmlns:w14="http://schemas.microsoft.com/office/word/2010/wordml" xmlns:wpg="http://schemas.microsoft.com/office/word/2010/wordprocessingGroup" xmlns:wpi="http://schemas.microsoft.com/office/word/2010/wordprocessingInk" xmlns:wne="http://schemas.microsoft.com/office/word/2006/wordml" xmlns:wps="http://schemas.microsoft.com/office/word/2010/wordprocessingShape" mc:Ignorable="w14 wp14">
   <w:footnote w:type="separator" w:id="-1">
@@ -88,16 +178,6 @@
 </file>
 
 <file path=word/header1.xml><?xml version="1.0" encoding="utf-8"?>
-<w:hdr xmlns:wpc="http://schemas.microsoft.com/office/word/2010/wordprocessingCanvas" xmlns:mo="http://schemas.microsoft.com/office/mac/office/2008/main" xmlns:mc="http://schemas.openxmlformats.org/markup-compatibility/2006" xmlns:mv="urn:schemas-microsoft-com:mac:vml" xmlns:o="urn:schemas-microsoft-com:office:office" xmlns:r="http://schemas.openxmlformats.org/officeDocument/2006/relationships" xmlns:m="http://schemas.openxmlformats.org/officeDocument/2006/math" xmlns:v="urn:schemas-microsoft-com:vml" xmlns:wp14="http://schemas.microsoft.com/office/word/2010/wordprocessingDrawing" xmlns:wp="http://schemas.openxmlformats.org/drawingml/2006/wordprocessingDrawing" xmlns:w10="urn:schemas-microsoft-com:office:word" xmlns:w="http://schemas.openxmlformats.org/wordprocessingml/2006/main" xmlns:w14="http://schemas.microsoft.com/office/word/2010/wordml" xmlns:wpg="http://schemas.microsoft.com/office/word/2010/wordprocessingGroup" xmlns:wpi="http://schemas.microsoft.com/office/word/2010/wordprocessingInk" xmlns:wne="http://schemas.microsoft.com/office/word/2006/wordml" xmlns:wps="http://schemas.microsoft.com/office/word/2010/wordprocessingShape" mc:Ignorable="w14 wp14">
-  <w:p>
-    <w:pPr>
-      <w:pStyle w:val="Header"/>
-    </w:pPr>
-  </w:p>
-</w:hdr>
-</file>
-
-<file path=word/header2.xml><?xml version="1.0" encoding="utf-8"?>
 <w:hdr xmlns:wpc="http://schemas.microsoft.com/office/word/2010/wordprocessingCanvas" xmlns:mo="http://schemas.microsoft.com/office/mac/office/2008/main" xmlns:mc="http://schemas.openxmlformats.org/markup-compatibility/2006" xmlns:mv="urn:schemas-microsoft-com:mac:vml" xmlns:o="urn:schemas-microsoft-com:office:office" xmlns:r="http://schemas.openxmlformats.org/officeDocument/2006/relationships" xmlns:m="http://schemas.openxmlformats.org/officeDocument/2006/math" xmlns:v="urn:schemas-microsoft-com:vml" xmlns:wp14="http://schemas.microsoft.com/office/word/2010/wordprocessingDrawing" xmlns:wp="http://schemas.openxmlformats.org/drawingml/2006/wordprocessingDrawing" xmlns:w10="urn:schemas-microsoft-com:office:word" xmlns:w="http://schemas.openxmlformats.org/wordprocessingml/2006/main" xmlns:w14="http://schemas.microsoft.com/office/word/2010/wordml" xmlns:wpg="http://schemas.microsoft.com/office/word/2010/wordprocessingGroup" xmlns:wpi="http://schemas.microsoft.com/office/word/2010/wordprocessingInk" xmlns:wne="http://schemas.microsoft.com/office/word/2006/wordml" xmlns:wps="http://schemas.microsoft.com/office/word/2010/wordprocessingShape" mc:Ignorable="w14 wp14">
   <w:p>
     <w:pPr>
@@ -126,25 +206,107 @@
     </w:r>
     <w:r>
       <w:tab/>
-      <w:t xml:space="preserve">Problem </w:t>
+      <w:t>Problem Solving</w:t>
     </w:r>
-    <w:r>
-      <w:t>Solving</w:t>
-    </w:r>
-    <w:bookmarkStart w:id="0" w:name="_GoBack"/>
-    <w:bookmarkEnd w:id="0"/>
   </w:p>
 </w:hdr>
 </file>
 
-<file path=word/header3.xml><?xml version="1.0" encoding="utf-8"?>
-<w:hdr xmlns:wpc="http://schemas.microsoft.com/office/word/2010/wordprocessingCanvas" xmlns:mo="http://schemas.microsoft.com/office/mac/office/2008/main" xmlns:mc="http://schemas.openxmlformats.org/markup-compatibility/2006" xmlns:mv="urn:schemas-microsoft-com:mac:vml" xmlns:o="urn:schemas-microsoft-com:office:office" xmlns:r="http://schemas.openxmlformats.org/officeDocument/2006/relationships" xmlns:m="http://schemas.openxmlformats.org/officeDocument/2006/math" xmlns:v="urn:schemas-microsoft-com:vml" xmlns:wp14="http://schemas.microsoft.com/office/word/2010/wordprocessingDrawing" xmlns:wp="http://schemas.openxmlformats.org/drawingml/2006/wordprocessingDrawing" xmlns:w10="urn:schemas-microsoft-com:office:word" xmlns:w="http://schemas.openxmlformats.org/wordprocessingml/2006/main" xmlns:w14="http://schemas.microsoft.com/office/word/2010/wordml" xmlns:wpg="http://schemas.microsoft.com/office/word/2010/wordprocessingGroup" xmlns:wpi="http://schemas.microsoft.com/office/word/2010/wordprocessingInk" xmlns:wne="http://schemas.microsoft.com/office/word/2006/wordml" xmlns:wps="http://schemas.microsoft.com/office/word/2010/wordprocessingShape" mc:Ignorable="w14 wp14">
-  <w:p>
-    <w:pPr>
-      <w:pStyle w:val="Header"/>
-    </w:pPr>
-  </w:p>
-</w:hdr>
+<file path=word/numbering.xml><?xml version="1.0" encoding="utf-8"?>
+<w:numbering xmlns:wpc="http://schemas.microsoft.com/office/word/2010/wordprocessingCanvas" xmlns:mo="http://schemas.microsoft.com/office/mac/office/2008/main" xmlns:mc="http://schemas.openxmlformats.org/markup-compatibility/2006" xmlns:mv="urn:schemas-microsoft-com:mac:vml" xmlns:o="urn:schemas-microsoft-com:office:office" xmlns:r="http://schemas.openxmlformats.org/officeDocument/2006/relationships" xmlns:m="http://schemas.openxmlformats.org/officeDocument/2006/math" xmlns:v="urn:schemas-microsoft-com:vml" xmlns:wp14="http://schemas.microsoft.com/office/word/2010/wordprocessingDrawing" xmlns:wp="http://schemas.openxmlformats.org/drawingml/2006/wordprocessingDrawing" xmlns:w10="urn:schemas-microsoft-com:office:word" xmlns:w="http://schemas.openxmlformats.org/wordprocessingml/2006/main" xmlns:w14="http://schemas.microsoft.com/office/word/2010/wordml" xmlns:wpg="http://schemas.microsoft.com/office/word/2010/wordprocessingGroup" xmlns:wpi="http://schemas.microsoft.com/office/word/2010/wordprocessingInk" xmlns:wne="http://schemas.microsoft.com/office/word/2006/wordml" xmlns:wps="http://schemas.microsoft.com/office/word/2010/wordprocessingShape" mc:Ignorable="w14 wp14">
+  <w:abstractNum w:abstractNumId="0">
+    <w:nsid w:val="7F912936"/>
+    <w:multiLevelType w:val="hybridMultilevel"/>
+    <w:tmpl w:val="543604EA"/>
+    <w:lvl w:ilvl="0" w:tplc="0409000F">
+      <w:start w:val="1"/>
+      <w:numFmt w:val="decimal"/>
+      <w:lvlText w:val="%1."/>
+      <w:lvlJc w:val="left"/>
+      <w:pPr>
+        <w:ind w:left="720" w:hanging="360"/>
+      </w:pPr>
+      <w:rPr>
+        <w:rFonts w:hint="default"/>
+      </w:rPr>
+    </w:lvl>
+    <w:lvl w:ilvl="1" w:tplc="04090019">
+      <w:start w:val="1"/>
+      <w:numFmt w:val="lowerLetter"/>
+      <w:lvlText w:val="%2."/>
+      <w:lvlJc w:val="left"/>
+      <w:pPr>
+        <w:ind w:left="1440" w:hanging="360"/>
+      </w:pPr>
+    </w:lvl>
+    <w:lvl w:ilvl="2" w:tplc="0409001B" w:tentative="1">
+      <w:start w:val="1"/>
+      <w:numFmt w:val="lowerRoman"/>
+      <w:lvlText w:val="%3."/>
+      <w:lvlJc w:val="right"/>
+      <w:pPr>
+        <w:ind w:left="2160" w:hanging="180"/>
+      </w:pPr>
+    </w:lvl>
+    <w:lvl w:ilvl="3" w:tplc="0409000F" w:tentative="1">
+      <w:start w:val="1"/>
+      <w:numFmt w:val="decimal"/>
+      <w:lvlText w:val="%4."/>
+      <w:lvlJc w:val="left"/>
+      <w:pPr>
+        <w:ind w:left="2880" w:hanging="360"/>
+      </w:pPr>
+    </w:lvl>
+    <w:lvl w:ilvl="4" w:tplc="04090019" w:tentative="1">
+      <w:start w:val="1"/>
+      <w:numFmt w:val="lowerLetter"/>
+      <w:lvlText w:val="%5."/>
+      <w:lvlJc w:val="left"/>
+      <w:pPr>
+        <w:ind w:left="3600" w:hanging="360"/>
+      </w:pPr>
+    </w:lvl>
+    <w:lvl w:ilvl="5" w:tplc="0409001B" w:tentative="1">
+      <w:start w:val="1"/>
+      <w:numFmt w:val="lowerRoman"/>
+      <w:lvlText w:val="%6."/>
+      <w:lvlJc w:val="right"/>
+      <w:pPr>
+        <w:ind w:left="4320" w:hanging="180"/>
+      </w:pPr>
+    </w:lvl>
+    <w:lvl w:ilvl="6" w:tplc="0409000F" w:tentative="1">
+      <w:start w:val="1"/>
+      <w:numFmt w:val="decimal"/>
+      <w:lvlText w:val="%7."/>
+      <w:lvlJc w:val="left"/>
+      <w:pPr>
+        <w:ind w:left="5040" w:hanging="360"/>
+      </w:pPr>
+    </w:lvl>
+    <w:lvl w:ilvl="7" w:tplc="04090019" w:tentative="1">
+      <w:start w:val="1"/>
+      <w:numFmt w:val="lowerLetter"/>
+      <w:lvlText w:val="%8."/>
+      <w:lvlJc w:val="left"/>
+      <w:pPr>
+        <w:ind w:left="5760" w:hanging="360"/>
+      </w:pPr>
+    </w:lvl>
+    <w:lvl w:ilvl="8" w:tplc="0409001B" w:tentative="1">
+      <w:start w:val="1"/>
+      <w:numFmt w:val="lowerRoman"/>
+      <w:lvlText w:val="%9."/>
+      <w:lvlJc w:val="right"/>
+      <w:pPr>
+        <w:ind w:left="6480" w:hanging="180"/>
+      </w:pPr>
+    </w:lvl>
+  </w:abstractNum>
+  <w:num w:numId="1">
+    <w:abstractNumId w:val="0"/>
+  </w:num>
+</w:numbering>
 </file>
 
 <file path=word/styles.xml><?xml version="1.0" encoding="utf-8"?>
@@ -371,6 +533,17 @@
     <w:link w:val="Footer"/>
     <w:uiPriority w:val="99"/>
     <w:rsid w:val="002A1753"/>
+  </w:style>
+  <w:style w:type="paragraph" w:styleId="ListParagraph">
+    <w:name w:val="List Paragraph"/>
+    <w:basedOn w:val="Normal"/>
+    <w:uiPriority w:val="34"/>
+    <w:qFormat/>
+    <w:rsid w:val="00D279CE"/>
+    <w:pPr>
+      <w:ind w:left="720"/>
+      <w:contextualSpacing/>
+    </w:pPr>
   </w:style>
 </w:styles>
 </file>
@@ -599,6 +772,17 @@
     <w:link w:val="Footer"/>
     <w:uiPriority w:val="99"/>
     <w:rsid w:val="002A1753"/>
+  </w:style>
+  <w:style w:type="paragraph" w:styleId="ListParagraph">
+    <w:name w:val="List Paragraph"/>
+    <w:basedOn w:val="Normal"/>
+    <w:uiPriority w:val="34"/>
+    <w:qFormat/>
+    <w:rsid w:val="00D279CE"/>
+    <w:pPr>
+      <w:ind w:left="720"/>
+      <w:contextualSpacing/>
+    </w:pPr>
   </w:style>
 </w:styles>
 </file>

</xml_diff>

<commit_message>
Problem One: Evaluate Solutions
</commit_message>
<xml_diff>
--- a/ProblemSolving/Tolson_Matthew_ProblemSolving.docx
+++ b/ProblemSolving/Tolson_Matthew_ProblemSolving.docx
@@ -78,7 +78,10 @@
         </w:numPr>
       </w:pPr>
       <w:r>
-        <w:t>Can not leave the Parrot alone</w:t>
+        <w:t xml:space="preserve">Can not leave the Parrot and seed </w:t>
+      </w:r>
+      <w:r>
+        <w:t>alone</w:t>
       </w:r>
     </w:p>
     <w:p>
@@ -125,6 +128,69 @@
           <w:numId w:val="1"/>
         </w:numPr>
       </w:pPr>
+      <w:r>
+        <w:t>Cross the river with himself and item, and the other items will ok together</w:t>
+      </w:r>
+    </w:p>
+    <w:p>
+      <w:pPr>
+        <w:pStyle w:val="ListParagraph"/>
+        <w:numPr>
+          <w:ilvl w:val="1"/>
+          <w:numId w:val="1"/>
+        </w:numPr>
+      </w:pPr>
+      <w:r>
+        <w:t>Leave the cat and the seed alone while you take the parrot over</w:t>
+      </w:r>
+    </w:p>
+    <w:p>
+      <w:pPr>
+        <w:pStyle w:val="ListParagraph"/>
+        <w:numPr>
+          <w:ilvl w:val="1"/>
+          <w:numId w:val="1"/>
+        </w:numPr>
+      </w:pPr>
+      <w:r>
+        <w:t>Leave the Parrot and cat alone while you take the seed over</w:t>
+      </w:r>
+    </w:p>
+    <w:p>
+      <w:pPr>
+        <w:pStyle w:val="ListParagraph"/>
+        <w:numPr>
+          <w:ilvl w:val="1"/>
+          <w:numId w:val="1"/>
+        </w:numPr>
+      </w:pPr>
+      <w:r>
+        <w:t>Take the Parrot over while you leave the other two alone</w:t>
+      </w:r>
+    </w:p>
+    <w:p>
+      <w:pPr>
+        <w:pStyle w:val="ListParagraph"/>
+        <w:numPr>
+          <w:ilvl w:val="0"/>
+          <w:numId w:val="1"/>
+        </w:numPr>
+      </w:pPr>
+      <w:r>
+        <w:t>Evaluate each Solution</w:t>
+      </w:r>
+    </w:p>
+    <w:p>
+      <w:pPr>
+        <w:pStyle w:val="ListParagraph"/>
+        <w:numPr>
+          <w:ilvl w:val="1"/>
+          <w:numId w:val="1"/>
+        </w:numPr>
+      </w:pPr>
+      <w:r>
+        <w:t>Each Solutions meets the goals but does not work in all cases.</w:t>
+      </w:r>
       <w:bookmarkStart w:id="0" w:name="_GoBack"/>
       <w:bookmarkEnd w:id="0"/>
     </w:p>

</xml_diff>

<commit_message>
Problem Two: Break the Problem Apart
</commit_message>
<xml_diff>
--- a/ProblemSolving/Tolson_Matthew_ProblemSolving.docx
+++ b/ProblemSolving/Tolson_Matthew_ProblemSolving.docx
@@ -378,7 +378,44 @@
       <w:pPr>
         <w:pStyle w:val="ListParagraph"/>
         <w:numPr>
-          <w:ilvl w:val="1"/>
+          <w:ilvl w:val="0"/>
+          <w:numId w:val="2"/>
+        </w:numPr>
+      </w:pPr>
+      <w:r>
+        <w:lastRenderedPageBreak/>
+        <w:t>Break the Problem Apart</w:t>
+      </w:r>
+    </w:p>
+    <w:p>
+      <w:pPr>
+        <w:pStyle w:val="ListParagraph"/>
+        <w:numPr>
+          <w:ilvl w:val="1"/>
+          <w:numId w:val="2"/>
+        </w:numPr>
+      </w:pPr>
+      <w:r>
+        <w:t>You need to select one matching pair</w:t>
+      </w:r>
+    </w:p>
+    <w:p>
+      <w:pPr>
+        <w:pStyle w:val="ListParagraph"/>
+        <w:numPr>
+          <w:ilvl w:val="1"/>
+          <w:numId w:val="2"/>
+        </w:numPr>
+      </w:pPr>
+      <w:r>
+        <w:t>You need to select one matching pair of each color</w:t>
+      </w:r>
+    </w:p>
+    <w:p>
+      <w:pPr>
+        <w:pStyle w:val="ListParagraph"/>
+        <w:numPr>
+          <w:ilvl w:val="0"/>
           <w:numId w:val="2"/>
         </w:numPr>
       </w:pPr>

</xml_diff>

<commit_message>
Problem Two: Potential Solutions
</commit_message>
<xml_diff>
--- a/ProblemSolving/Tolson_Matthew_ProblemSolving.docx
+++ b/ProblemSolving/Tolson_Matthew_ProblemSolving.docx
@@ -409,6 +409,90 @@
       </w:pPr>
       <w:r>
         <w:t>You need to select one matching pair of each color</w:t>
+      </w:r>
+    </w:p>
+    <w:p>
+      <w:pPr>
+        <w:pStyle w:val="ListParagraph"/>
+        <w:numPr>
+          <w:ilvl w:val="0"/>
+          <w:numId w:val="2"/>
+        </w:numPr>
+      </w:pPr>
+      <w:r>
+        <w:t>Identify Potential Solutions</w:t>
+      </w:r>
+    </w:p>
+    <w:p>
+      <w:pPr>
+        <w:pStyle w:val="ListParagraph"/>
+        <w:numPr>
+          <w:ilvl w:val="1"/>
+          <w:numId w:val="2"/>
+        </w:numPr>
+      </w:pPr>
+      <w:r>
+        <w:t>You can select 4 socks and this would give a guaranteed match</w:t>
+      </w:r>
+    </w:p>
+    <w:p>
+      <w:pPr>
+        <w:pStyle w:val="ListParagraph"/>
+        <w:numPr>
+          <w:ilvl w:val="1"/>
+          <w:numId w:val="2"/>
+        </w:numPr>
+      </w:pPr>
+      <w:r>
+        <w:t>You can select 10 socks and this would only give you a guaranteed match with Black socks</w:t>
+      </w:r>
+    </w:p>
+    <w:p>
+      <w:pPr>
+        <w:pStyle w:val="ListParagraph"/>
+        <w:numPr>
+          <w:ilvl w:val="1"/>
+          <w:numId w:val="2"/>
+        </w:numPr>
+      </w:pPr>
+      <w:r>
+        <w:t>You can select 16</w:t>
+      </w:r>
+      <w:r>
+        <w:t xml:space="preserve"> socks and this would only give you a </w:t>
+      </w:r>
+      <w:r>
+        <w:t>guaranteed</w:t>
+      </w:r>
+      <w:r>
+        <w:t xml:space="preserve"> match with </w:t>
+      </w:r>
+      <w:r>
+        <w:t>Black &amp; Brown</w:t>
+      </w:r>
+      <w:r>
+        <w:t xml:space="preserve"> socks</w:t>
+      </w:r>
+    </w:p>
+    <w:p>
+      <w:pPr>
+        <w:pStyle w:val="ListParagraph"/>
+        <w:numPr>
+          <w:ilvl w:val="1"/>
+          <w:numId w:val="2"/>
+        </w:numPr>
+      </w:pPr>
+      <w:r>
+        <w:t>You can select 18</w:t>
+      </w:r>
+      <w:r>
+        <w:t xml:space="preserve"> socks and this would only give you a guaranteed match with Black &amp; Brown </w:t>
+      </w:r>
+      <w:r>
+        <w:t xml:space="preserve">&amp; White </w:t>
+      </w:r>
+      <w:r>
+        <w:t>socks</w:t>
       </w:r>
     </w:p>
     <w:p>

</xml_diff>

<commit_message>
Problem Two: Evaluate Potential Solutions (edit)
</commit_message>
<xml_diff>
--- a/ProblemSolving/Tolson_Matthew_ProblemSolving.docx
+++ b/ProblemSolving/Tolson_Matthew_ProblemSolving.docx
@@ -508,6 +508,18 @@
       </w:r>
       <w:r>
         <w:t>(a) will work for the first problem</w:t>
+      </w:r>
+    </w:p>
+    <w:p>
+      <w:pPr>
+        <w:pStyle w:val="ListParagraph"/>
+        <w:numPr>
+          <w:ilvl w:val="1"/>
+          <w:numId w:val="2"/>
+        </w:numPr>
+      </w:pPr>
+      <w:r>
+        <w:t>Solutions (b, c) will work for the first problem, but not in the smallest selection possible. And it will not work for the second problem, because we would not have a guaranteed match for each color.</w:t>
       </w:r>
     </w:p>
     <w:p>

</xml_diff>

<commit_message>
Problem Three: Potential Solutions
</commit_message>
<xml_diff>
--- a/ProblemSolving/Tolson_Matthew_ProblemSolving.docx
+++ b/ProblemSolving/Tolson_Matthew_ProblemSolving.docx
@@ -660,6 +660,30 @@
       </w:pPr>
       <w:r>
         <w:t>The goals is to know what finger she lands on when she counts from 1 – 10, 100, 1000</w:t>
+      </w:r>
+    </w:p>
+    <w:p>
+      <w:pPr>
+        <w:pStyle w:val="ListParagraph"/>
+        <w:numPr>
+          <w:ilvl w:val="0"/>
+          <w:numId w:val="3"/>
+        </w:numPr>
+      </w:pPr>
+      <w:r>
+        <w:t>Identify potential Solutions</w:t>
+      </w:r>
+    </w:p>
+    <w:p>
+      <w:pPr>
+        <w:pStyle w:val="ListParagraph"/>
+        <w:numPr>
+          <w:ilvl w:val="1"/>
+          <w:numId w:val="3"/>
+        </w:numPr>
+      </w:pPr>
+      <w:r>
+        <w:t>If we associate the thumb as always being a factor of nine, we can then divide the number by nine (10/9) = 1.1111, then take the 10-(9*1) = 1 and that is how many fingers you would move from the thumb.</w:t>
       </w:r>
     </w:p>
     <w:p>

</xml_diff>